<commit_message>
NOJIRA Updated designs for Delete Multiple Messages and View Individual's Postings in forums
git-svn-id: https://source.sakaiproject.org/svn/msgcntr/trunk@56968 66ffb92e-73f9-0310-93c1-f5514f145a0a
</commit_message>
<xml_diff>
--- a/docs/design/DeleteMultipleMessages_TOC.docx
+++ b/docs/design/DeleteMultipleMessages_TOC.docx
@@ -4,6 +4,7 @@
   <w:body>
     <w:p>
       <w:pPr>
+        <w:jc w:val="center"/>
         <w:rPr>
           <w:rFonts w:ascii="Trebuchet MS" w:hAnsi="Trebuchet MS" w:cs="Arial"/>
           <w:b/>
@@ -24,7 +25,7 @@
             <v:path arrowok="t" fillok="f" o:connecttype="none"/>
             <o:lock v:ext="edit" shapetype="t"/>
           </v:shapetype>
-          <v:shape id="_x0000_s1027" type="#_x0000_t32" style="position:absolute;margin-left:-7pt;margin-top:33pt;width:483pt;height:0;z-index:251658240" o:connectortype="straight" strokecolor="gray [1629]"/>
+          <v:shape id="_x0000_s1027" type="#_x0000_t32" style="position:absolute;left:0;text-align:left;margin-left:-7pt;margin-top:33pt;width:483pt;height:0;z-index:251658240" o:connectortype="straight" strokecolor="gray [1629]"/>
         </w:pict>
       </w:r>
       <w:r>
@@ -554,7 +555,16 @@
                 <w:sz w:val="24"/>
                 <w:szCs w:val="24"/>
               </w:rPr>
-              <w:t>10</w:t>
+              <w:t>1</w:t>
+            </w:r>
+            <w:r>
+              <w:rPr>
+                <w:rFonts w:ascii="Trebuchet MS" w:hAnsi="Trebuchet MS" w:cs="Arial"/>
+                <w:b/>
+                <w:sz w:val="24"/>
+                <w:szCs w:val="24"/>
+              </w:rPr>
+              <w:t>1</w:t>
             </w:r>
           </w:p>
         </w:tc>
@@ -610,7 +620,16 @@
                 <w:sz w:val="24"/>
                 <w:szCs w:val="24"/>
               </w:rPr>
-              <w:t>12</w:t>
+              <w:t>1</w:t>
+            </w:r>
+            <w:r>
+              <w:rPr>
+                <w:rFonts w:ascii="Trebuchet MS" w:hAnsi="Trebuchet MS" w:cs="Arial"/>
+                <w:b/>
+                <w:sz w:val="24"/>
+                <w:szCs w:val="24"/>
+              </w:rPr>
+              <w:t>3</w:t>
             </w:r>
           </w:p>
         </w:tc>
@@ -666,7 +685,16 @@
                 <w:sz w:val="24"/>
                 <w:szCs w:val="24"/>
               </w:rPr>
-              <w:t>14</w:t>
+              <w:t>1</w:t>
+            </w:r>
+            <w:r>
+              <w:rPr>
+                <w:rFonts w:ascii="Trebuchet MS" w:hAnsi="Trebuchet MS" w:cs="Arial"/>
+                <w:b/>
+                <w:sz w:val="24"/>
+                <w:szCs w:val="24"/>
+              </w:rPr>
+              <w:t>5</w:t>
             </w:r>
           </w:p>
         </w:tc>
@@ -722,7 +750,16 @@
                 <w:sz w:val="24"/>
                 <w:szCs w:val="24"/>
               </w:rPr>
-              <w:t>16</w:t>
+              <w:t>1</w:t>
+            </w:r>
+            <w:r>
+              <w:rPr>
+                <w:rFonts w:ascii="Trebuchet MS" w:hAnsi="Trebuchet MS" w:cs="Arial"/>
+                <w:b/>
+                <w:sz w:val="24"/>
+                <w:szCs w:val="24"/>
+              </w:rPr>
+              <w:t>7</w:t>
             </w:r>
           </w:p>
         </w:tc>
@@ -778,7 +815,16 @@
                 <w:sz w:val="24"/>
                 <w:szCs w:val="24"/>
               </w:rPr>
-              <w:t>17</w:t>
+              <w:t>1</w:t>
+            </w:r>
+            <w:r>
+              <w:rPr>
+                <w:rFonts w:ascii="Trebuchet MS" w:hAnsi="Trebuchet MS" w:cs="Arial"/>
+                <w:b/>
+                <w:sz w:val="24"/>
+                <w:szCs w:val="24"/>
+              </w:rPr>
+              <w:t>9</w:t>
             </w:r>
           </w:p>
         </w:tc>

</xml_diff>